<commit_message>
Changed design documents to use "control" as main application package instead of the default "app" package. Design phase completed.
</commit_message>
<xml_diff>
--- a/Design - Developer Docs.docx
+++ b/Design - Developer Docs.docx
@@ -271,7 +271,19 @@
         <w:rPr>
           <w:b/>
         </w:rPr>
-        <w:t>“app” {</w:t>
+        <w:t>“</w:t>
+      </w:r>
+      <w:r>
+        <w:rPr>
+          <w:b/>
+        </w:rPr>
+        <w:t>control</w:t>
+      </w:r>
+      <w:r>
+        <w:rPr>
+          <w:b/>
+        </w:rPr>
+        <w:t>” {</w:t>
       </w:r>
     </w:p>
     <w:p>
@@ -316,6 +328,8 @@
         </w:rPr>
         <w:t xml:space="preserve">Data Members: </w:t>
       </w:r>
+      <w:bookmarkStart w:id="0" w:name="_GoBack"/>
+      <w:bookmarkEnd w:id="0"/>
     </w:p>
     <w:p>
       <w:pPr>
@@ -1578,11 +1592,6 @@
           <w:b/>
         </w:rPr>
         <w:tab/>
-      </w:r>
-      <w:r>
-        <w:rPr>
-          <w:b/>
-        </w:rPr>
         <w:t xml:space="preserve">Description: </w:t>
       </w:r>
       <w:r>
@@ -1592,10 +1601,7 @@
         <w:tab/>
       </w:r>
       <w:r>
-        <w:t xml:space="preserve">Determines if the user’s input is able to be </w:t>
-      </w:r>
-      <w:r>
-        <w:t>parsed into a</w:t>
+        <w:t>Determines if the user’s input is able to be parsed into a</w:t>
       </w:r>
     </w:p>
     <w:p>
@@ -1615,8 +1621,6 @@
       </w:r>
       <w:r>
         <w:tab/>
-      </w:r>
-      <w:r>
         <w:t>Difficulty Enum value</w:t>
       </w:r>
     </w:p>
@@ -1738,16 +1742,7 @@
       </w:r>
       <w:r>
         <w:tab/>
-        <w:t>False, if a valid Difficulty CAN</w:t>
-      </w:r>
-      <w:r>
-        <w:t xml:space="preserve"> </w:t>
-      </w:r>
-      <w:r>
-        <w:t xml:space="preserve">NOT </w:t>
-      </w:r>
-      <w:r>
-        <w:t>be parsed from the input text</w:t>
+        <w:t>False, if a valid Difficulty CAN NOT be parsed from the input text</w:t>
       </w:r>
     </w:p>
     <w:p>
@@ -1764,24 +1759,7 @@
           <w:b/>
         </w:rPr>
         <w:tab/>
-      </w:r>
-      <w:r>
-        <w:rPr>
-          <w:b/>
-        </w:rPr>
-        <w:t xml:space="preserve">private static boolean </w:t>
-      </w:r>
-      <w:r>
-        <w:rPr>
-          <w:b/>
-        </w:rPr>
-        <w:t>isValidPlayerName</w:t>
-      </w:r>
-      <w:r>
-        <w:rPr>
-          <w:b/>
-        </w:rPr>
-        <w:t>(String userInput)</w:t>
+        <w:t>private static boolean isValidPlayerName(String userInput)</w:t>
       </w:r>
     </w:p>
     <w:p>
@@ -1942,13 +1920,7 @@
         <w:t xml:space="preserve">False, </w:t>
       </w:r>
       <w:r>
-        <w:t>if the user’s input IS</w:t>
-      </w:r>
-      <w:r>
-        <w:t xml:space="preserve"> </w:t>
-      </w:r>
-      <w:r>
-        <w:t>null nor empty</w:t>
+        <w:t>if the user’s input IS null nor empty</w:t>
       </w:r>
     </w:p>
     <w:p>
@@ -1965,24 +1937,7 @@
           <w:b/>
         </w:rPr>
         <w:tab/>
-      </w:r>
-      <w:r>
-        <w:rPr>
-          <w:b/>
-        </w:rPr>
-        <w:t>private static boolean isValid</w:t>
-      </w:r>
-      <w:r>
-        <w:rPr>
-          <w:b/>
-        </w:rPr>
-        <w:t>Int</w:t>
-      </w:r>
-      <w:r>
-        <w:rPr>
-          <w:b/>
-        </w:rPr>
-        <w:t>(String userInput)</w:t>
+        <w:t>private static boolean isValidInt(String userInput)</w:t>
       </w:r>
     </w:p>
     <w:p>
@@ -2016,10 +1971,7 @@
         <w:tab/>
       </w:r>
       <w:r>
-        <w:t>Determines if the user’</w:t>
-      </w:r>
-      <w:r>
-        <w:t>s input can be parsed into an</w:t>
+        <w:t>Determines if the user’s input can be parsed into an</w:t>
       </w:r>
     </w:p>
     <w:p>
@@ -2141,10 +2093,7 @@
       </w:r>
       <w:r>
         <w:tab/>
-        <w:t xml:space="preserve">True, if the user’s input </w:t>
-      </w:r>
-      <w:r>
-        <w:t>CAN be parsed</w:t>
+        <w:t>True, if the user’s input CAN be parsed</w:t>
       </w:r>
     </w:p>
     <w:p>
@@ -2164,13 +2113,7 @@
       </w:r>
       <w:r>
         <w:tab/>
-        <w:t>False, if the user’s input CAN</w:t>
-      </w:r>
-      <w:r>
-        <w:t xml:space="preserve"> NOT</w:t>
-      </w:r>
-      <w:r>
-        <w:t xml:space="preserve"> be parsed</w:t>
+        <w:t>False, if the user’s input CAN NOT be parsed</w:t>
       </w:r>
     </w:p>
     <w:p>
@@ -2214,8 +2157,6 @@
       </w:r>
       <w:r>
         <w:tab/>
-      </w:r>
-      <w:r>
         <w:t>Controls the way the application and user’s interact in the windows console</w:t>
       </w:r>
     </w:p>
@@ -2285,13 +2226,7 @@
         <w:rPr>
           <w:b/>
         </w:rPr>
-        <w:t xml:space="preserve"> static </w:t>
-      </w:r>
-      <w:r>
-        <w:rPr>
-          <w:b/>
-        </w:rPr>
-        <w:t xml:space="preserve">void </w:t>
+        <w:t xml:space="preserve"> static void </w:t>
       </w:r>
       <w:r>
         <w:rPr>
@@ -2303,19 +2238,7 @@
         <w:rPr>
           <w:b/>
         </w:rPr>
-        <w:t xml:space="preserve">String </w:t>
-      </w:r>
-      <w:r>
-        <w:rPr>
-          <w:b/>
-        </w:rPr>
-        <w:t>message</w:t>
-      </w:r>
-      <w:r>
-        <w:rPr>
-          <w:b/>
-        </w:rPr>
-        <w:t>)</w:t>
+        <w:t>String message)</w:t>
       </w:r>
     </w:p>
     <w:p>
@@ -2419,16 +2342,7 @@
         <w:t>message</w:t>
       </w:r>
       <w:r>
-        <w:t xml:space="preserve"> </w:t>
-      </w:r>
-      <w:r>
-        <w:t>–</w:t>
-      </w:r>
-      <w:r>
-        <w:t xml:space="preserve"> </w:t>
-      </w:r>
-      <w:r>
-        <w:t>The string message to be displayed to the user</w:t>
+        <w:t xml:space="preserve"> – The string message to be displayed to the user</w:t>
       </w:r>
     </w:p>
     <w:p>
@@ -2471,36 +2385,7 @@
           <w:b/>
         </w:rPr>
         <w:tab/>
-      </w:r>
-      <w:r>
-        <w:rPr>
-          <w:b/>
-        </w:rPr>
-        <w:t xml:space="preserve">public static void </w:t>
-      </w:r>
-      <w:r>
-        <w:rPr>
-          <w:b/>
-        </w:rPr>
-        <w:t>writecollection</w:t>
-      </w:r>
-      <w:r>
-        <w:rPr>
-          <w:b/>
-        </w:rPr>
-        <w:t>(</w:t>
-      </w:r>
-      <w:r>
-        <w:rPr>
-          <w:b/>
-        </w:rPr>
-        <w:t>ArrayList&lt;T&gt; messages</w:t>
-      </w:r>
-      <w:r>
-        <w:rPr>
-          <w:b/>
-        </w:rPr>
-        <w:t>)</w:t>
+        <w:t>public static void writecollection(ArrayList&lt;T&gt; messages)</w:t>
       </w:r>
     </w:p>
     <w:p>
@@ -2549,10 +2434,7 @@
       </w:r>
       <w:r>
         <w:tab/>
-        <w:t xml:space="preserve">written on its own line and is followed by a </w:t>
-      </w:r>
-      <w:r>
-        <w:t xml:space="preserve">carriage </w:t>
+        <w:t xml:space="preserve">written on its own line and is followed by a carriage </w:t>
       </w:r>
     </w:p>
     <w:p>
@@ -2572,8 +2454,6 @@
       </w:r>
       <w:r>
         <w:tab/>
-      </w:r>
-      <w:r>
         <w:t>return</w:t>
       </w:r>
     </w:p>
@@ -2618,31 +2498,10 @@
         <w:rPr>
           <w:b/>
         </w:rPr>
-        <w:t>message</w:t>
-      </w:r>
-      <w:r>
-        <w:rPr>
-          <w:b/>
-        </w:rPr>
-        <w:t>s</w:t>
-      </w:r>
-      <w:r>
-        <w:t xml:space="preserve"> – The </w:t>
-      </w:r>
-      <w:r>
-        <w:t>collection of</w:t>
-      </w:r>
-      <w:r>
-        <w:t xml:space="preserve"> message</w:t>
-      </w:r>
-      <w:r>
-        <w:t>s</w:t>
-      </w:r>
-      <w:r>
-        <w:t xml:space="preserve"> to be displayed </w:t>
-      </w:r>
-      <w:r>
-        <w:t>to the</w:t>
+        <w:t>messages</w:t>
+      </w:r>
+      <w:r>
+        <w:t xml:space="preserve"> – The collection of messages to be displayed to the</w:t>
       </w:r>
     </w:p>
     <w:p>
@@ -2665,8 +2524,6 @@
       </w:r>
       <w:r>
         <w:tab/>
-      </w:r>
-      <w:r>
         <w:t>user</w:t>
       </w:r>
     </w:p>
@@ -2820,10 +2677,7 @@
         <w:tab/>
       </w:r>
       <w:r>
-        <w:t>The String retrieved from the window</w:t>
-      </w:r>
-      <w:r>
-        <w:t>s console</w:t>
+        <w:t>The String retrieved from the windows console</w:t>
       </w:r>
     </w:p>
     <w:p>
@@ -3300,8 +3154,6 @@
       <w:r>
         <w:t>Void</w:t>
       </w:r>
-      <w:bookmarkStart w:id="0" w:name="_GoBack"/>
-      <w:bookmarkEnd w:id="0"/>
     </w:p>
     <w:p>
       <w:pPr>
@@ -3314,19 +3166,7 @@
         <w:rPr>
           <w:b/>
         </w:rPr>
-        <w:t>public static void show(</w:t>
-      </w:r>
-      <w:r>
-        <w:rPr>
-          <w:b/>
-        </w:rPr>
-        <w:t>ArrayList&lt;String&gt;</w:t>
-      </w:r>
-      <w:r>
-        <w:rPr>
-          <w:b/>
-        </w:rPr>
-        <w:t xml:space="preserve"> displayData)</w:t>
+        <w:t>public static void show(ArrayList&lt;String&gt; displayData)</w:t>
       </w:r>
     </w:p>
     <w:p>
@@ -3341,10 +3181,7 @@
       </w:r>
       <w:r>
         <w:tab/>
-        <w:t xml:space="preserve">Displays an un-closeable window </w:t>
-      </w:r>
-      <w:r>
-        <w:t>to display the given collection of Strings to the user</w:t>
+        <w:t>Displays an un-closeable window to display the given collection of Strings to the user</w:t>
       </w:r>
     </w:p>
     <w:p>
@@ -3373,13 +3210,7 @@
         <w:t xml:space="preserve"> – </w:t>
       </w:r>
       <w:r>
-        <w:t xml:space="preserve">The </w:t>
-      </w:r>
-      <w:r>
-        <w:t>collection of Strings</w:t>
-      </w:r>
-      <w:r>
-        <w:t xml:space="preserve"> to display to the user</w:t>
+        <w:t>The collection of Strings to display to the user</w:t>
       </w:r>
     </w:p>
     <w:p>
@@ -3698,13 +3529,7 @@
         <w:rPr>
           <w:b/>
         </w:rPr>
-        <w:t>public int get</w:t>
-      </w:r>
-      <w:r>
-        <w:rPr>
-          <w:b/>
-        </w:rPr>
-        <w:t>NumOfRows()</w:t>
+        <w:t>public int getNumOfRows()</w:t>
       </w:r>
     </w:p>
     <w:p>
@@ -3773,25 +3598,7 @@
         <w:rPr>
           <w:b/>
         </w:rPr>
-        <w:t xml:space="preserve">public </w:t>
-      </w:r>
-      <w:r>
-        <w:rPr>
-          <w:b/>
-        </w:rPr>
-        <w:t>void</w:t>
-      </w:r>
-      <w:r>
-        <w:rPr>
-          <w:b/>
-        </w:rPr>
-        <w:t xml:space="preserve"> </w:t>
-      </w:r>
-      <w:r>
-        <w:rPr>
-          <w:b/>
-        </w:rPr>
-        <w:t>takeTokens(int rowNumber, int numOfTokens)</w:t>
+        <w:t>public void takeTokens(int rowNumber, int numOfTokens)</w:t>
       </w:r>
     </w:p>
     <w:p>
@@ -5330,6 +5137,7 @@
   <w:style w:type="character" w:default="1" w:styleId="DefaultParagraphFont">
     <w:name w:val="Default Paragraph Font"/>
     <w:uiPriority w:val="1"/>
+    <w:semiHidden/>
     <w:unhideWhenUsed/>
   </w:style>
   <w:style w:type="table" w:default="1" w:styleId="TableNormal">

</xml_diff>